<commit_message>
Some changes into the resume
</commit_message>
<xml_diff>
--- a/docs/LK Edgar Luis Quesada Perez.docx
+++ b/docs/LK Edgar Luis Quesada Perez.docx
@@ -373,6 +373,8 @@
           <w:lang w:val="es-ES"/>
         </w:rPr>
       </w:pPr>
+      <w:bookmarkStart w:id="0" w:name="_GoBack"/>
+      <w:bookmarkEnd w:id="0"/>
     </w:p>
     <w:p>
       <w:pPr>
@@ -450,6 +452,7 @@
           <w:sz w:val="20"/>
         </w:rPr>
       </w:pPr>
+      <w:proofErr w:type="gramStart"/>
       <w:r>
         <w:rPr>
           <w:rFonts w:ascii="Calibri" w:eastAsia="Calibri" w:hAnsi="Calibri" w:cs="Calibri"/>
@@ -483,16 +486,7 @@
           <w:rFonts w:ascii="Calibri" w:eastAsia="Calibri" w:hAnsi="Calibri" w:cs="Calibri"/>
           <w:sz w:val="20"/>
         </w:rPr>
-        <w:t>s of expe</w:t>
-      </w:r>
-      <w:bookmarkStart w:id="0" w:name="_GoBack"/>
-      <w:bookmarkEnd w:id="0"/>
-      <w:r>
-        <w:rPr>
-          <w:rFonts w:ascii="Calibri" w:eastAsia="Calibri" w:hAnsi="Calibri" w:cs="Calibri"/>
-          <w:sz w:val="20"/>
-        </w:rPr>
-        <w:t>rience in</w:t>
+        <w:t>s of experience in</w:t>
       </w:r>
       <w:r>
         <w:rPr>
@@ -513,7 +507,15 @@
           <w:rFonts w:ascii="Calibri" w:eastAsia="Calibri" w:hAnsi="Calibri" w:cs="Calibri"/>
           <w:sz w:val="20"/>
         </w:rPr>
-        <w:t>Development process. Well prepared to undertake any management duties and responsibilities.</w:t>
+        <w:t>Development process.</w:t>
+      </w:r>
+      <w:proofErr w:type="gramEnd"/>
+      <w:r>
+        <w:rPr>
+          <w:rFonts w:ascii="Calibri" w:eastAsia="Calibri" w:hAnsi="Calibri" w:cs="Calibri"/>
+          <w:sz w:val="20"/>
+        </w:rPr>
+        <w:t xml:space="preserve"> Well prepared to undertake any management duties and responsibilities.</w:t>
       </w:r>
     </w:p>
     <w:p>
@@ -879,28 +881,6 @@
           <w:rFonts w:ascii="Calibri" w:eastAsia="Calibri" w:hAnsi="Calibri" w:cs="Calibri"/>
           <w:sz w:val="20"/>
         </w:rPr>
-        <w:t>Testing Methods: Black Box, White Box.</w:t>
-      </w:r>
-    </w:p>
-    <w:p>
-      <w:pPr>
-        <w:pStyle w:val="Prrafodelista"/>
-        <w:numPr>
-          <w:ilvl w:val="0"/>
-          <w:numId w:val="5"/>
-        </w:numPr>
-        <w:spacing w:after="0" w:line="240" w:lineRule="auto"/>
-        <w:jc w:val="both"/>
-        <w:rPr>
-          <w:rFonts w:ascii="Calibri" w:eastAsia="Calibri" w:hAnsi="Calibri" w:cs="Calibri"/>
-          <w:sz w:val="20"/>
-        </w:rPr>
-      </w:pPr>
-      <w:r>
-        <w:rPr>
-          <w:rFonts w:ascii="Calibri" w:eastAsia="Calibri" w:hAnsi="Calibri" w:cs="Calibri"/>
-          <w:sz w:val="20"/>
-        </w:rPr>
         <w:t xml:space="preserve">Operating Systems: Windows 95, 98, 2000, XP, Vista, 7, 8.1, 10; Windows Server 2005, 2008, 2012; Linux (Ubuntu, </w:t>
       </w:r>
       <w:proofErr w:type="spellStart"/>
@@ -1956,7 +1936,6 @@
                 <w:rFonts w:ascii="Calibri" w:eastAsia="Calibri" w:hAnsi="Calibri" w:cs="Calibri"/>
                 <w:sz w:val="20"/>
               </w:rPr>
-              <w:lastRenderedPageBreak/>
               <w:t xml:space="preserve">Developing new functionalities for SUMCEX according to the customer and </w:t>
             </w:r>
             <w:r>
@@ -2000,6 +1979,7 @@
                 <w:rFonts w:ascii="Calibri" w:eastAsia="Calibri" w:hAnsi="Calibri" w:cs="Calibri"/>
                 <w:sz w:val="20"/>
               </w:rPr>
+              <w:lastRenderedPageBreak/>
               <w:t>Users and Security Clearances for confidential information access</w:t>
             </w:r>
             <w:r>
@@ -3331,69 +3311,6 @@
               <w:jc w:val="both"/>
               <w:rPr>
                 <w:rFonts w:ascii="Calibri" w:eastAsia="Calibri" w:hAnsi="Calibri" w:cs="Calibri"/>
-                <w:sz w:val="20"/>
-              </w:rPr>
-            </w:pPr>
-            <w:r>
-              <w:rPr>
-                <w:rFonts w:ascii="Calibri" w:eastAsia="Calibri" w:hAnsi="Calibri" w:cs="Calibri"/>
-                <w:sz w:val="20"/>
-              </w:rPr>
-              <w:lastRenderedPageBreak/>
-              <w:t xml:space="preserve">Result: </w:t>
-            </w:r>
-          </w:p>
-          <w:p>
-            <w:pPr>
-              <w:spacing w:after="0" w:line="240" w:lineRule="auto"/>
-              <w:jc w:val="both"/>
-              <w:rPr>
-                <w:rFonts w:ascii="Calibri" w:eastAsia="Calibri" w:hAnsi="Calibri" w:cs="Calibri"/>
-                <w:sz w:val="20"/>
-              </w:rPr>
-            </w:pPr>
-            <w:r>
-              <w:rPr>
-                <w:rFonts w:ascii="Calibri" w:eastAsia="Calibri" w:hAnsi="Calibri" w:cs="Calibri"/>
-                <w:sz w:val="20"/>
-              </w:rPr>
-              <w:t>More optimization of process</w:t>
-            </w:r>
-            <w:r>
-              <w:rPr>
-                <w:rFonts w:ascii="Calibri" w:eastAsia="Calibri" w:hAnsi="Calibri" w:cs="Calibri"/>
-                <w:sz w:val="20"/>
-              </w:rPr>
-              <w:t>, better work organization, decre</w:t>
-            </w:r>
-            <w:r>
-              <w:rPr>
-                <w:rFonts w:ascii="Calibri" w:eastAsia="Calibri" w:hAnsi="Calibri" w:cs="Calibri"/>
-                <w:sz w:val="20"/>
-              </w:rPr>
-              <w:t xml:space="preserve">ased the </w:t>
-            </w:r>
-            <w:r>
-              <w:rPr>
-                <w:rFonts w:ascii="Calibri" w:eastAsia="Calibri" w:hAnsi="Calibri" w:cs="Calibri"/>
-                <w:sz w:val="20"/>
-              </w:rPr>
-              <w:t>customer</w:t>
-            </w:r>
-            <w:r>
-              <w:rPr>
-                <w:rFonts w:ascii="Calibri" w:eastAsia="Calibri" w:hAnsi="Calibri" w:cs="Calibri"/>
-                <w:sz w:val="20"/>
-              </w:rPr>
-              <w:t xml:space="preserve"> waiting time up to 45%.</w:t>
-            </w:r>
-          </w:p>
-          <w:p>
-            <w:pPr>
-              <w:spacing w:after="0" w:line="240" w:lineRule="auto"/>
-              <w:jc w:val="both"/>
-              <w:rPr>
-                <w:rFonts w:ascii="Calibri" w:eastAsia="Calibri" w:hAnsi="Calibri" w:cs="Calibri"/>
               </w:rPr>
             </w:pPr>
           </w:p>
@@ -3407,12 +3324,29 @@
         <w:jc w:val="both"/>
         <w:rPr>
           <w:rFonts w:ascii="Calibri" w:eastAsia="Calibri" w:hAnsi="Calibri" w:cs="Calibri"/>
+          <w:color w:val="002060"/>
+          <w:sz w:val="20"/>
+        </w:rPr>
+      </w:pPr>
+      <w:r>
+        <w:rPr>
+          <w:rFonts w:ascii="Calibri" w:eastAsia="Calibri" w:hAnsi="Calibri" w:cs="Calibri"/>
           <w:b/>
           <w:i/>
           <w:color w:val="002060"/>
           <w:sz w:val="20"/>
         </w:rPr>
-      </w:pPr>
+        <w:lastRenderedPageBreak/>
+        <w:t>PERSONAL QUALITIES</w:t>
+      </w:r>
+      <w:r>
+        <w:rPr>
+          <w:rFonts w:ascii="Calibri" w:eastAsia="Calibri" w:hAnsi="Calibri" w:cs="Calibri"/>
+          <w:color w:val="002060"/>
+          <w:sz w:val="20"/>
+        </w:rPr>
+        <w:t>____________________________________________________________________________</w:t>
+      </w:r>
     </w:p>
     <w:p>
       <w:pPr>
@@ -3421,6 +3355,71 @@
         <w:jc w:val="both"/>
         <w:rPr>
           <w:rFonts w:ascii="Calibri" w:eastAsia="Calibri" w:hAnsi="Calibri" w:cs="Calibri"/>
+          <w:sz w:val="20"/>
+        </w:rPr>
+      </w:pPr>
+    </w:p>
+    <w:p>
+      <w:pPr>
+        <w:spacing w:after="0" w:line="240" w:lineRule="auto"/>
+        <w:ind w:left="-90"/>
+        <w:jc w:val="both"/>
+        <w:rPr>
+          <w:rFonts w:ascii="Calibri" w:eastAsia="Calibri" w:hAnsi="Calibri" w:cs="Calibri"/>
+          <w:sz w:val="20"/>
+        </w:rPr>
+      </w:pPr>
+      <w:r>
+        <w:rPr>
+          <w:rFonts w:ascii="Calibri" w:eastAsia="Calibri" w:hAnsi="Calibri" w:cs="Calibri"/>
+          <w:sz w:val="20"/>
+        </w:rPr>
+        <w:t xml:space="preserve">Positive attitude. Team player. Work well under pressure. Good communication skills. Analytic, learning and </w:t>
+      </w:r>
+      <w:r>
+        <w:rPr>
+          <w:rFonts w:ascii="Calibri" w:eastAsia="Calibri" w:hAnsi="Calibri" w:cs="Calibri"/>
+          <w:sz w:val="20"/>
+        </w:rPr>
+        <w:t>problem-solving</w:t>
+      </w:r>
+      <w:r>
+        <w:rPr>
+          <w:rFonts w:ascii="Calibri" w:eastAsia="Calibri" w:hAnsi="Calibri" w:cs="Calibri"/>
+          <w:sz w:val="20"/>
+        </w:rPr>
+        <w:t xml:space="preserve"> skills. Time management &amp; Planning Abilities. Bilingual, fluent in Spanish and English.</w:t>
+      </w:r>
+    </w:p>
+    <w:p>
+      <w:pPr>
+        <w:spacing w:after="0" w:line="240" w:lineRule="auto"/>
+        <w:ind w:left="-90"/>
+        <w:jc w:val="both"/>
+        <w:rPr>
+          <w:rFonts w:ascii="Calibri" w:eastAsia="Calibri" w:hAnsi="Calibri" w:cs="Calibri"/>
+          <w:sz w:val="20"/>
+        </w:rPr>
+      </w:pPr>
+    </w:p>
+    <w:p>
+      <w:pPr>
+        <w:spacing w:after="0" w:line="240" w:lineRule="auto"/>
+        <w:ind w:left="-90"/>
+        <w:jc w:val="both"/>
+        <w:rPr>
+          <w:rFonts w:ascii="Calibri" w:eastAsia="Calibri" w:hAnsi="Calibri" w:cs="Calibri"/>
+          <w:sz w:val="20"/>
+        </w:rPr>
+      </w:pPr>
+    </w:p>
+    <w:p>
+      <w:pPr>
+        <w:spacing w:after="0" w:line="240" w:lineRule="auto"/>
+        <w:ind w:left="-90"/>
+        <w:jc w:val="both"/>
+        <w:rPr>
+          <w:rFonts w:ascii="Calibri" w:eastAsia="Calibri" w:hAnsi="Calibri" w:cs="Calibri"/>
           <w:color w:val="002060"/>
           <w:sz w:val="20"/>
         </w:rPr>
@@ -3433,15 +3432,33 @@
           <w:color w:val="002060"/>
           <w:sz w:val="20"/>
         </w:rPr>
-        <w:t>PERSONAL QUALITIES</w:t>
-      </w:r>
-      <w:r>
-        <w:rPr>
-          <w:rFonts w:ascii="Calibri" w:eastAsia="Calibri" w:hAnsi="Calibri" w:cs="Calibri"/>
+        <w:t>LINK</w:t>
+      </w:r>
+      <w:r>
+        <w:rPr>
+          <w:rFonts w:ascii="Calibri" w:eastAsia="Calibri" w:hAnsi="Calibri" w:cs="Calibri"/>
+          <w:b/>
+          <w:i/>
           <w:color w:val="002060"/>
           <w:sz w:val="20"/>
         </w:rPr>
+        <w:t>EDIN</w:t>
+      </w:r>
+      <w:r>
+        <w:rPr>
+          <w:rFonts w:ascii="Calibri" w:eastAsia="Calibri" w:hAnsi="Calibri" w:cs="Calibri"/>
+          <w:color w:val="002060"/>
+          <w:sz w:val="20"/>
+        </w:rPr>
         <w:t>____________________________________________________________________________</w:t>
+      </w:r>
+      <w:r>
+        <w:rPr>
+          <w:rFonts w:ascii="Calibri" w:eastAsia="Calibri" w:hAnsi="Calibri" w:cs="Calibri"/>
+          <w:color w:val="002060"/>
+          <w:sz w:val="20"/>
+        </w:rPr>
+        <w:t>__________</w:t>
       </w:r>
     </w:p>
     <w:p>
@@ -3450,8 +3467,13 @@
         <w:ind w:left="-90"/>
         <w:jc w:val="both"/>
         <w:rPr>
-          <w:rFonts w:ascii="Calibri" w:eastAsia="Calibri" w:hAnsi="Calibri" w:cs="Calibri"/>
-          <w:sz w:val="20"/>
+          <w:rStyle w:val="domain"/>
+          <w:rFonts w:ascii="Arial" w:hAnsi="Arial" w:cs="Arial"/>
+          <w:color w:val="66696A"/>
+          <w:sz w:val="20"/>
+          <w:szCs w:val="20"/>
+          <w:bdr w:val="none" w:sz="0" w:space="0" w:color="auto" w:frame="1"/>
+          <w:shd w:val="clear" w:color="auto" w:fill="FFFFFF"/>
         </w:rPr>
       </w:pPr>
     </w:p>
@@ -3461,142 +3483,9 @@
         <w:ind w:left="-90"/>
         <w:jc w:val="both"/>
         <w:rPr>
-          <w:rFonts w:ascii="Calibri" w:eastAsia="Calibri" w:hAnsi="Calibri" w:cs="Calibri"/>
-          <w:sz w:val="20"/>
-        </w:rPr>
-      </w:pPr>
-      <w:r>
-        <w:rPr>
-          <w:rFonts w:ascii="Calibri" w:eastAsia="Calibri" w:hAnsi="Calibri" w:cs="Calibri"/>
-          <w:sz w:val="20"/>
-        </w:rPr>
-        <w:t xml:space="preserve">Positive attitude. Team player. Work well under pressure. Good communication skills. Analytic, learning and </w:t>
-      </w:r>
-      <w:r>
-        <w:rPr>
-          <w:rFonts w:ascii="Calibri" w:eastAsia="Calibri" w:hAnsi="Calibri" w:cs="Calibri"/>
-          <w:sz w:val="20"/>
-        </w:rPr>
-        <w:t>problem-solving</w:t>
-      </w:r>
-      <w:r>
-        <w:rPr>
-          <w:rFonts w:ascii="Calibri" w:eastAsia="Calibri" w:hAnsi="Calibri" w:cs="Calibri"/>
-          <w:sz w:val="20"/>
-        </w:rPr>
-        <w:t xml:space="preserve"> skills. Time management &amp; Planning Abilities. Bilingual, fluent in Spanish</w:t>
-      </w:r>
-      <w:r>
-        <w:rPr>
-          <w:rFonts w:ascii="Calibri" w:eastAsia="Calibri" w:hAnsi="Calibri" w:cs="Calibri"/>
-          <w:sz w:val="20"/>
-        </w:rPr>
-        <w:t xml:space="preserve"> </w:t>
-      </w:r>
-      <w:r>
-        <w:rPr>
-          <w:rFonts w:ascii="Calibri" w:eastAsia="Calibri" w:hAnsi="Calibri" w:cs="Calibri"/>
-          <w:sz w:val="20"/>
-        </w:rPr>
-        <w:t>and English.</w:t>
-      </w:r>
-    </w:p>
-    <w:p>
-      <w:pPr>
-        <w:spacing w:after="0" w:line="240" w:lineRule="auto"/>
-        <w:ind w:left="-90"/>
-        <w:jc w:val="both"/>
-        <w:rPr>
-          <w:rFonts w:ascii="Calibri" w:eastAsia="Calibri" w:hAnsi="Calibri" w:cs="Calibri"/>
-          <w:sz w:val="20"/>
-        </w:rPr>
-      </w:pPr>
-    </w:p>
-    <w:p>
-      <w:pPr>
-        <w:spacing w:after="0" w:line="240" w:lineRule="auto"/>
-        <w:ind w:left="-90"/>
-        <w:jc w:val="both"/>
-        <w:rPr>
-          <w:rFonts w:ascii="Calibri" w:eastAsia="Calibri" w:hAnsi="Calibri" w:cs="Calibri"/>
-          <w:sz w:val="20"/>
-        </w:rPr>
-      </w:pPr>
-    </w:p>
-    <w:p>
-      <w:pPr>
-        <w:spacing w:after="0" w:line="240" w:lineRule="auto"/>
-        <w:ind w:left="-90"/>
-        <w:jc w:val="both"/>
-        <w:rPr>
-          <w:rFonts w:ascii="Calibri" w:eastAsia="Calibri" w:hAnsi="Calibri" w:cs="Calibri"/>
-          <w:color w:val="002060"/>
-          <w:sz w:val="20"/>
-        </w:rPr>
-      </w:pPr>
-      <w:r>
-        <w:rPr>
-          <w:rFonts w:ascii="Calibri" w:eastAsia="Calibri" w:hAnsi="Calibri" w:cs="Calibri"/>
+          <w:rStyle w:val="Hipervnculo"/>
           <w:b/>
-          <w:i/>
-          <w:color w:val="002060"/>
-          <w:sz w:val="20"/>
-        </w:rPr>
-        <w:t>LINK</w:t>
-      </w:r>
-      <w:r>
-        <w:rPr>
-          <w:rFonts w:ascii="Calibri" w:eastAsia="Calibri" w:hAnsi="Calibri" w:cs="Calibri"/>
-          <w:b/>
-          <w:i/>
-          <w:color w:val="002060"/>
-          <w:sz w:val="20"/>
-        </w:rPr>
-        <w:t>EDIN</w:t>
-      </w:r>
-      <w:r>
-        <w:rPr>
-          <w:rFonts w:ascii="Calibri" w:eastAsia="Calibri" w:hAnsi="Calibri" w:cs="Calibri"/>
-          <w:color w:val="002060"/>
-          <w:sz w:val="20"/>
-        </w:rPr>
-        <w:t>____________________________________________________________________________</w:t>
-      </w:r>
-      <w:r>
-        <w:rPr>
-          <w:rFonts w:ascii="Calibri" w:eastAsia="Calibri" w:hAnsi="Calibri" w:cs="Calibri"/>
-          <w:color w:val="002060"/>
-          <w:sz w:val="20"/>
-        </w:rPr>
-        <w:t>__________</w:t>
-      </w:r>
-    </w:p>
-    <w:p>
-      <w:pPr>
-        <w:spacing w:after="0" w:line="240" w:lineRule="auto"/>
-        <w:ind w:left="-90"/>
-        <w:jc w:val="both"/>
-        <w:rPr>
-          <w:rStyle w:val="domain"/>
-          <w:rFonts w:ascii="Arial" w:hAnsi="Arial" w:cs="Arial"/>
-          <w:color w:val="66696A"/>
-          <w:sz w:val="20"/>
-          <w:szCs w:val="20"/>
-          <w:bdr w:val="none" w:sz="0" w:space="0" w:color="auto" w:frame="1"/>
-          <w:shd w:val="clear" w:color="auto" w:fill="FFFFFF"/>
-        </w:rPr>
-      </w:pPr>
-    </w:p>
-    <w:p>
-      <w:pPr>
-        <w:spacing w:after="0" w:line="240" w:lineRule="auto"/>
-        <w:ind w:left="-90"/>
-        <w:jc w:val="both"/>
-        <w:rPr>
-          <w:rFonts w:ascii="Calibri" w:eastAsia="Calibri" w:hAnsi="Calibri" w:cs="Calibri"/>
-          <w:b/>
-          <w:color w:val="002060"/>
-          <w:sz w:val="18"/>
+          <w:sz w:val="20"/>
         </w:rPr>
       </w:pPr>
       <w:hyperlink r:id="rId8" w:history="1">
@@ -3609,6 +3498,170 @@
           <w:t>https://www.linkedin.com/in/edgarquesada/</w:t>
         </w:r>
       </w:hyperlink>
+    </w:p>
+    <w:p>
+      <w:pPr>
+        <w:spacing w:after="0" w:line="240" w:lineRule="auto"/>
+        <w:ind w:left="-90"/>
+        <w:jc w:val="both"/>
+        <w:rPr>
+          <w:rStyle w:val="Hipervnculo"/>
+          <w:b/>
+          <w:sz w:val="20"/>
+        </w:rPr>
+      </w:pPr>
+    </w:p>
+    <w:p>
+      <w:pPr>
+        <w:spacing w:after="0" w:line="240" w:lineRule="auto"/>
+        <w:ind w:left="-90"/>
+        <w:jc w:val="both"/>
+        <w:rPr>
+          <w:rFonts w:ascii="Calibri" w:eastAsia="Calibri" w:hAnsi="Calibri" w:cs="Calibri"/>
+          <w:color w:val="002060"/>
+          <w:sz w:val="20"/>
+        </w:rPr>
+      </w:pPr>
+      <w:r>
+        <w:rPr>
+          <w:rFonts w:ascii="Calibri" w:eastAsia="Calibri" w:hAnsi="Calibri" w:cs="Calibri"/>
+          <w:b/>
+          <w:i/>
+          <w:color w:val="002060"/>
+          <w:sz w:val="20"/>
+        </w:rPr>
+        <w:t>PORTFOLIO</w:t>
+      </w:r>
+      <w:r>
+        <w:rPr>
+          <w:rFonts w:ascii="Calibri" w:eastAsia="Calibri" w:hAnsi="Calibri" w:cs="Calibri"/>
+          <w:color w:val="002060"/>
+          <w:sz w:val="20"/>
+        </w:rPr>
+        <w:t>____________________________________________________________________________________</w:t>
+      </w:r>
+    </w:p>
+    <w:p>
+      <w:pPr>
+        <w:spacing w:after="0" w:line="240" w:lineRule="auto"/>
+        <w:ind w:left="-90"/>
+        <w:jc w:val="both"/>
+        <w:rPr>
+          <w:rStyle w:val="Hipervnculo"/>
+          <w:b/>
+          <w:sz w:val="20"/>
+        </w:rPr>
+      </w:pPr>
+    </w:p>
+    <w:p>
+      <w:pPr>
+        <w:spacing w:after="0" w:line="240" w:lineRule="auto"/>
+        <w:ind w:left="-90"/>
+        <w:jc w:val="both"/>
+        <w:rPr>
+          <w:rStyle w:val="Hipervnculo"/>
+          <w:b/>
+          <w:sz w:val="20"/>
+        </w:rPr>
+      </w:pPr>
+      <w:hyperlink r:id="rId9" w:history="1">
+        <w:r>
+          <w:rPr>
+            <w:rStyle w:val="Hipervnculo"/>
+            <w:b/>
+            <w:sz w:val="20"/>
+          </w:rPr>
+          <w:t>https://rsxfiles.github.io/portfolio/</w:t>
+        </w:r>
+      </w:hyperlink>
+    </w:p>
+    <w:p>
+      <w:pPr>
+        <w:spacing w:after="0" w:line="240" w:lineRule="auto"/>
+        <w:ind w:left="-90"/>
+        <w:jc w:val="both"/>
+        <w:rPr>
+          <w:rStyle w:val="Hipervnculo"/>
+          <w:b/>
+          <w:sz w:val="20"/>
+        </w:rPr>
+      </w:pPr>
+    </w:p>
+    <w:p>
+      <w:pPr>
+        <w:spacing w:after="0" w:line="240" w:lineRule="auto"/>
+        <w:ind w:left="-90"/>
+        <w:jc w:val="both"/>
+        <w:rPr>
+          <w:rFonts w:ascii="Calibri" w:eastAsia="Calibri" w:hAnsi="Calibri" w:cs="Calibri"/>
+          <w:color w:val="002060"/>
+          <w:sz w:val="20"/>
+        </w:rPr>
+      </w:pPr>
+      <w:r>
+        <w:rPr>
+          <w:rFonts w:ascii="Calibri" w:eastAsia="Calibri" w:hAnsi="Calibri" w:cs="Calibri"/>
+          <w:b/>
+          <w:i/>
+          <w:color w:val="002060"/>
+          <w:sz w:val="20"/>
+        </w:rPr>
+        <w:t>GITHUB</w:t>
+      </w:r>
+      <w:r>
+        <w:rPr>
+          <w:rFonts w:ascii="Calibri" w:eastAsia="Calibri" w:hAnsi="Calibri" w:cs="Calibri"/>
+          <w:color w:val="002060"/>
+          <w:sz w:val="20"/>
+        </w:rPr>
+        <w:t>_______________________________________________________________________________________</w:t>
+      </w:r>
+    </w:p>
+    <w:p>
+      <w:pPr>
+        <w:spacing w:after="0" w:line="240" w:lineRule="auto"/>
+        <w:ind w:left="-90"/>
+        <w:jc w:val="both"/>
+        <w:rPr>
+          <w:rStyle w:val="Hipervnculo"/>
+          <w:b/>
+          <w:sz w:val="20"/>
+        </w:rPr>
+      </w:pPr>
+    </w:p>
+    <w:p>
+      <w:pPr>
+        <w:spacing w:after="0" w:line="240" w:lineRule="auto"/>
+        <w:ind w:left="-90"/>
+        <w:jc w:val="both"/>
+        <w:rPr>
+          <w:rStyle w:val="Hipervnculo"/>
+          <w:b/>
+          <w:sz w:val="20"/>
+        </w:rPr>
+      </w:pPr>
+      <w:hyperlink r:id="rId10" w:history="1">
+        <w:r>
+          <w:rPr>
+            <w:rStyle w:val="Hipervnculo"/>
+            <w:b/>
+            <w:sz w:val="20"/>
+          </w:rPr>
+          <w:t>https://github.com/rsxfiles</w:t>
+        </w:r>
+      </w:hyperlink>
+    </w:p>
+    <w:p>
+      <w:pPr>
+        <w:spacing w:after="0" w:line="240" w:lineRule="auto"/>
+        <w:ind w:left="-90"/>
+        <w:jc w:val="both"/>
+        <w:rPr>
+          <w:rStyle w:val="Hipervnculo"/>
+          <w:b/>
+          <w:sz w:val="20"/>
+        </w:rPr>
+      </w:pPr>
     </w:p>
     <w:p>
       <w:pPr>

</xml_diff>